<commit_message>
corregi caso de uso
</commit_message>
<xml_diff>
--- a/CU_Alta_de_viaje.docx
+++ b/CU_Alta_de_viaje.docx
@@ -21,23 +21,7 @@
       </w:pPr>
       <w:r>
         <w:rPr/>
-        <w:fldChar w:fldCharType="begin"/>
-      </w:r>
-      <w:r>
-        <w:rPr/>
-        <w:instrText> TITLE </w:instrText>
-      </w:r>
-      <w:r>
-        <w:rPr/>
-        <w:fldChar w:fldCharType="separate"/>
-      </w:r>
-      <w:r>
-        <w:rPr/>
-        <w:t>Use-Case Specification: &lt;Use-Case Name&gt;</w:t>
-      </w:r>
-      <w:r>
-        <w:rPr/>
-        <w:fldChar w:fldCharType="end"/>
+        <w:t>Use case specification:</w:t>
       </w:r>
       <w:r>
         <w:rPr/>
@@ -67,15 +51,6 @@
           <w:sz w:val="28"/>
         </w:rPr>
         <w:t>Version &lt;1.0&gt;</w:t>
-      </w:r>
-    </w:p>
-    <w:p>
-      <w:pPr>
-        <w:pStyle w:val="Normal"/>
-        <w:rPr/>
-      </w:pPr>
-      <w:r>
-        <w:rPr/>
       </w:r>
     </w:p>
     <w:p>
@@ -100,7 +75,7 @@
           <w:textDirection w:val="lrTb"/>
           <w:docGrid w:type="default" w:linePitch="100" w:charSpace="8192"/>
         </w:sectPr>
-        <w:pStyle w:val="Cuerpodetexto"/>
+        <w:pStyle w:val="Normal"/>
         <w:rPr/>
       </w:pPr>
       <w:r>
@@ -131,16 +106,16 @@
         <w:tblLook w:val="0000" w:noHBand="0" w:noVBand="0" w:firstColumn="0" w:lastRow="0" w:lastColumn="0" w:firstRow="0"/>
       </w:tblPr>
       <w:tblGrid>
-        <w:gridCol w:w="2302"/>
-        <w:gridCol w:w="1153"/>
-        <w:gridCol w:w="3746"/>
-        <w:gridCol w:w="2302"/>
+        <w:gridCol w:w="2301"/>
+        <w:gridCol w:w="1154"/>
+        <w:gridCol w:w="3747"/>
+        <w:gridCol w:w="2301"/>
       </w:tblGrid>
       <w:tr>
         <w:trPr/>
         <w:tc>
           <w:tcPr>
-            <w:tcW w:w="2302" w:type="dxa"/>
+            <w:tcW w:w="2301" w:type="dxa"/>
             <w:tcBorders>
               <w:top w:val="single" w:sz="6" w:space="0" w:color="000000"/>
               <w:left w:val="single" w:sz="6" w:space="0" w:color="000000"/>
@@ -168,7 +143,7 @@
         </w:tc>
         <w:tc>
           <w:tcPr>
-            <w:tcW w:w="1153" w:type="dxa"/>
+            <w:tcW w:w="1154" w:type="dxa"/>
             <w:tcBorders>
               <w:top w:val="single" w:sz="6" w:space="0" w:color="000000"/>
               <w:left w:val="single" w:sz="6" w:space="0" w:color="000000"/>
@@ -196,7 +171,7 @@
         </w:tc>
         <w:tc>
           <w:tcPr>
-            <w:tcW w:w="3746" w:type="dxa"/>
+            <w:tcW w:w="3747" w:type="dxa"/>
             <w:tcBorders>
               <w:top w:val="single" w:sz="6" w:space="0" w:color="000000"/>
               <w:left w:val="single" w:sz="6" w:space="0" w:color="000000"/>
@@ -224,7 +199,7 @@
         </w:tc>
         <w:tc>
           <w:tcPr>
-            <w:tcW w:w="2302" w:type="dxa"/>
+            <w:tcW w:w="2301" w:type="dxa"/>
             <w:tcBorders>
               <w:top w:val="single" w:sz="6" w:space="0" w:color="000000"/>
               <w:left w:val="single" w:sz="6" w:space="0" w:color="000000"/>
@@ -255,7 +230,7 @@
         <w:trPr/>
         <w:tc>
           <w:tcPr>
-            <w:tcW w:w="2302" w:type="dxa"/>
+            <w:tcW w:w="2301" w:type="dxa"/>
             <w:tcBorders>
               <w:top w:val="single" w:sz="6" w:space="0" w:color="000000"/>
               <w:left w:val="single" w:sz="6" w:space="0" w:color="000000"/>
@@ -278,7 +253,7 @@
         </w:tc>
         <w:tc>
           <w:tcPr>
-            <w:tcW w:w="1153" w:type="dxa"/>
+            <w:tcW w:w="1154" w:type="dxa"/>
             <w:tcBorders>
               <w:top w:val="single" w:sz="6" w:space="0" w:color="000000"/>
               <w:left w:val="single" w:sz="6" w:space="0" w:color="000000"/>
@@ -301,7 +276,7 @@
         </w:tc>
         <w:tc>
           <w:tcPr>
-            <w:tcW w:w="3746" w:type="dxa"/>
+            <w:tcW w:w="3747" w:type="dxa"/>
             <w:tcBorders>
               <w:top w:val="single" w:sz="6" w:space="0" w:color="000000"/>
               <w:left w:val="single" w:sz="6" w:space="0" w:color="000000"/>
@@ -324,7 +299,7 @@
         </w:tc>
         <w:tc>
           <w:tcPr>
-            <w:tcW w:w="2302" w:type="dxa"/>
+            <w:tcW w:w="2301" w:type="dxa"/>
             <w:tcBorders>
               <w:top w:val="single" w:sz="6" w:space="0" w:color="000000"/>
               <w:left w:val="single" w:sz="6" w:space="0" w:color="000000"/>
@@ -350,7 +325,7 @@
         <w:trPr/>
         <w:tc>
           <w:tcPr>
-            <w:tcW w:w="2302" w:type="dxa"/>
+            <w:tcW w:w="2301" w:type="dxa"/>
             <w:tcBorders>
               <w:top w:val="single" w:sz="6" w:space="0" w:color="000000"/>
               <w:left w:val="single" w:sz="6" w:space="0" w:color="000000"/>
@@ -372,7 +347,7 @@
         </w:tc>
         <w:tc>
           <w:tcPr>
-            <w:tcW w:w="1153" w:type="dxa"/>
+            <w:tcW w:w="1154" w:type="dxa"/>
             <w:tcBorders>
               <w:top w:val="single" w:sz="6" w:space="0" w:color="000000"/>
               <w:left w:val="single" w:sz="6" w:space="0" w:color="000000"/>
@@ -394,7 +369,7 @@
         </w:tc>
         <w:tc>
           <w:tcPr>
-            <w:tcW w:w="3746" w:type="dxa"/>
+            <w:tcW w:w="3747" w:type="dxa"/>
             <w:tcBorders>
               <w:top w:val="single" w:sz="6" w:space="0" w:color="000000"/>
               <w:left w:val="single" w:sz="6" w:space="0" w:color="000000"/>
@@ -416,7 +391,7 @@
         </w:tc>
         <w:tc>
           <w:tcPr>
-            <w:tcW w:w="2302" w:type="dxa"/>
+            <w:tcW w:w="2301" w:type="dxa"/>
             <w:tcBorders>
               <w:top w:val="single" w:sz="6" w:space="0" w:color="000000"/>
               <w:left w:val="single" w:sz="6" w:space="0" w:color="000000"/>
@@ -441,7 +416,7 @@
         <w:trPr/>
         <w:tc>
           <w:tcPr>
-            <w:tcW w:w="2302" w:type="dxa"/>
+            <w:tcW w:w="2301" w:type="dxa"/>
             <w:tcBorders>
               <w:top w:val="single" w:sz="6" w:space="0" w:color="000000"/>
               <w:left w:val="single" w:sz="6" w:space="0" w:color="000000"/>
@@ -463,7 +438,7 @@
         </w:tc>
         <w:tc>
           <w:tcPr>
-            <w:tcW w:w="1153" w:type="dxa"/>
+            <w:tcW w:w="1154" w:type="dxa"/>
             <w:tcBorders>
               <w:top w:val="single" w:sz="6" w:space="0" w:color="000000"/>
               <w:left w:val="single" w:sz="6" w:space="0" w:color="000000"/>
@@ -485,7 +460,7 @@
         </w:tc>
         <w:tc>
           <w:tcPr>
-            <w:tcW w:w="3746" w:type="dxa"/>
+            <w:tcW w:w="3747" w:type="dxa"/>
             <w:tcBorders>
               <w:top w:val="single" w:sz="6" w:space="0" w:color="000000"/>
               <w:left w:val="single" w:sz="6" w:space="0" w:color="000000"/>
@@ -507,7 +482,7 @@
         </w:tc>
         <w:tc>
           <w:tcPr>
-            <w:tcW w:w="2302" w:type="dxa"/>
+            <w:tcW w:w="2301" w:type="dxa"/>
             <w:tcBorders>
               <w:top w:val="single" w:sz="6" w:space="0" w:color="000000"/>
               <w:left w:val="single" w:sz="6" w:space="0" w:color="000000"/>
@@ -532,7 +507,7 @@
         <w:trPr/>
         <w:tc>
           <w:tcPr>
-            <w:tcW w:w="2302" w:type="dxa"/>
+            <w:tcW w:w="2301" w:type="dxa"/>
             <w:tcBorders>
               <w:top w:val="single" w:sz="6" w:space="0" w:color="000000"/>
               <w:left w:val="single" w:sz="6" w:space="0" w:color="000000"/>
@@ -554,7 +529,7 @@
         </w:tc>
         <w:tc>
           <w:tcPr>
-            <w:tcW w:w="1153" w:type="dxa"/>
+            <w:tcW w:w="1154" w:type="dxa"/>
             <w:tcBorders>
               <w:top w:val="single" w:sz="6" w:space="0" w:color="000000"/>
               <w:left w:val="single" w:sz="6" w:space="0" w:color="000000"/>
@@ -576,7 +551,7 @@
         </w:tc>
         <w:tc>
           <w:tcPr>
-            <w:tcW w:w="3746" w:type="dxa"/>
+            <w:tcW w:w="3747" w:type="dxa"/>
             <w:tcBorders>
               <w:top w:val="single" w:sz="6" w:space="0" w:color="000000"/>
               <w:left w:val="single" w:sz="6" w:space="0" w:color="000000"/>
@@ -598,7 +573,7 @@
         </w:tc>
         <w:tc>
           <w:tcPr>
-            <w:tcW w:w="2302" w:type="dxa"/>
+            <w:tcW w:w="2301" w:type="dxa"/>
             <w:tcBorders>
               <w:top w:val="single" w:sz="6" w:space="0" w:color="000000"/>
               <w:left w:val="single" w:sz="6" w:space="0" w:color="000000"/>
@@ -1250,8 +1225,8 @@
         </w:rPr>
         <w:fldChar w:fldCharType="end"/>
       </w:r>
-      <w:bookmarkStart w:id="0" w:name="_Toc423410237"/>
-      <w:bookmarkStart w:id="1" w:name="_Toc425054503"/>
+      <w:bookmarkStart w:id="0" w:name="_Toc425054503"/>
+      <w:bookmarkStart w:id="1" w:name="_Toc423410237"/>
       <w:r>
         <w:rPr>
           <w:b/>
@@ -1281,10 +1256,10 @@
         <w:ind w:left="720" w:hanging="720"/>
         <w:rPr/>
       </w:pPr>
-      <w:bookmarkStart w:id="2" w:name="_Toc423410238"/>
-      <w:bookmarkStart w:id="3" w:name="_Toc425054504"/>
-      <w:bookmarkStart w:id="4" w:name="_Toc18988767"/>
-      <w:bookmarkStart w:id="5" w:name="_Toc257297270"/>
+      <w:bookmarkStart w:id="2" w:name="_Toc257297270"/>
+      <w:bookmarkStart w:id="3" w:name="_Toc18988767"/>
+      <w:bookmarkStart w:id="4" w:name="_Toc425054504"/>
+      <w:bookmarkStart w:id="5" w:name="_Toc423410238"/>
       <w:r>
         <w:rPr/>
         <w:t>Brief Description</w:t>
@@ -1303,6 +1278,63 @@
       <w:r>
         <w:rPr/>
         <w:t>Este caso de uso permite a los usuarios darse de alta en un viaje</w:t>
+      </w:r>
+    </w:p>
+    <w:p>
+      <w:pPr>
+        <w:pStyle w:val="Ttulo1"/>
+        <w:numPr>
+          <w:ilvl w:val="0"/>
+          <w:numId w:val="2"/>
+        </w:numPr>
+        <w:ind w:left="720" w:hanging="720"/>
+        <w:rPr/>
+      </w:pPr>
+      <w:r>
+        <w:rPr/>
+        <w:t>Actor primario</w:t>
+      </w:r>
+    </w:p>
+    <w:p>
+      <w:pPr>
+        <w:pStyle w:val="Normal"/>
+        <w:ind w:left="720" w:hanging="720"/>
+        <w:rPr/>
+      </w:pPr>
+      <w:r>
+        <w:rPr/>
+        <w:tab/>
+      </w:r>
+      <w:r>
+        <w:rPr/>
+        <w:t>Usuario</w:t>
+      </w:r>
+    </w:p>
+    <w:p>
+      <w:pPr>
+        <w:pStyle w:val="Ttulo1"/>
+        <w:numPr>
+          <w:ilvl w:val="0"/>
+          <w:numId w:val="2"/>
+        </w:numPr>
+        <w:ind w:left="720" w:hanging="720"/>
+        <w:rPr/>
+      </w:pPr>
+      <w:r>
+        <w:rPr/>
+        <w:t>Trigger</w:t>
+      </w:r>
+    </w:p>
+    <w:p>
+      <w:pPr>
+        <w:pStyle w:val="Normal"/>
+        <w:ind w:left="720" w:hanging="720"/>
+        <w:rPr/>
+      </w:pPr>
+      <w:r>
+        <w:rPr/>
+        <w:tab/>
+        <w:t>El caso de uso comienza cuando el usuario quiere darse de alta en un viaje</w:t>
       </w:r>
     </w:p>
     <w:p>
@@ -1316,9 +1348,9 @@
         <w:ind w:left="720" w:hanging="720"/>
         <w:rPr/>
       </w:pPr>
-      <w:bookmarkStart w:id="6" w:name="_Toc257297271"/>
+      <w:bookmarkStart w:id="6" w:name="_Toc425054505"/>
       <w:bookmarkStart w:id="7" w:name="_Toc423410239"/>
-      <w:bookmarkStart w:id="8" w:name="_Toc425054505"/>
+      <w:bookmarkStart w:id="8" w:name="_Toc257297271"/>
       <w:r>
         <w:rPr/>
         <w:t>Basic Flow of Events</w:t>
@@ -1477,9 +1509,9 @@
         <w:ind w:left="720" w:hanging="720"/>
         <w:rPr/>
       </w:pPr>
-      <w:bookmarkStart w:id="9" w:name="_Toc423410241"/>
+      <w:bookmarkStart w:id="9" w:name="_Toc257297272"/>
       <w:bookmarkStart w:id="10" w:name="_Toc425054507"/>
-      <w:bookmarkStart w:id="11" w:name="_Toc257297272"/>
+      <w:bookmarkStart w:id="11" w:name="_Toc423410241"/>
       <w:r>
         <w:rPr/>
         <w:t>Alternative Flows</w:t>
@@ -1498,8 +1530,8 @@
         <w:ind w:left="720" w:hanging="720"/>
         <w:rPr/>
       </w:pPr>
-      <w:bookmarkStart w:id="12" w:name="_Toc18988771"/>
-      <w:bookmarkStart w:id="13" w:name="_Toc257297273"/>
+      <w:bookmarkStart w:id="12" w:name="_Toc257297273"/>
+      <w:bookmarkStart w:id="13" w:name="_Toc18988771"/>
       <w:r>
         <w:rPr/>
         <w:t>&lt;Area of Functionality&gt;</w:t>
@@ -1518,10 +1550,10 @@
         <w:ind w:left="720" w:hanging="720"/>
         <w:rPr/>
       </w:pPr>
-      <w:bookmarkStart w:id="14" w:name="_Toc423410242"/>
-      <w:bookmarkStart w:id="15" w:name="_Toc425054508"/>
-      <w:bookmarkStart w:id="16" w:name="_Toc18988772"/>
-      <w:bookmarkStart w:id="17" w:name="_Toc257297274"/>
+      <w:bookmarkStart w:id="14" w:name="_Toc257297274"/>
+      <w:bookmarkStart w:id="15" w:name="_Toc18988772"/>
+      <w:bookmarkStart w:id="16" w:name="_Toc425054508"/>
+      <w:bookmarkStart w:id="17" w:name="_Toc423410242"/>
       <w:r>
         <w:rPr/>
         <w:t>&lt; A1 First Alternative Flow &gt;</w:t>
@@ -1722,8 +1754,8 @@
         <w:rPr/>
       </w:pPr>
       <w:bookmarkStart w:id="18" w:name="_Toc257297276"/>
-      <w:bookmarkStart w:id="19" w:name="_Toc423410251"/>
-      <w:bookmarkStart w:id="20" w:name="_Toc425054510"/>
+      <w:bookmarkStart w:id="19" w:name="_Toc425054510"/>
+      <w:bookmarkStart w:id="20" w:name="_Toc423410251"/>
       <w:bookmarkEnd w:id="19"/>
       <w:bookmarkEnd w:id="20"/>
       <w:r>
@@ -1764,11 +1796,11 @@
         <w:ind w:left="720" w:hanging="720"/>
         <w:rPr/>
       </w:pPr>
-      <w:bookmarkStart w:id="21" w:name="_Toc423410253"/>
+      <w:bookmarkStart w:id="21" w:name="_Toc257297277"/>
       <w:bookmarkStart w:id="22" w:name="_Toc425054512"/>
-      <w:bookmarkStart w:id="23" w:name="_Toc257297277"/>
-      <w:bookmarkStart w:id="24" w:name="_Toc4234102511"/>
-      <w:bookmarkStart w:id="25" w:name="_Toc4250545101"/>
+      <w:bookmarkStart w:id="23" w:name="_Toc423410253"/>
+      <w:bookmarkStart w:id="24" w:name="_Toc4250545101"/>
+      <w:bookmarkStart w:id="25" w:name="_Toc4234102511"/>
       <w:bookmarkEnd w:id="24"/>
       <w:bookmarkEnd w:id="25"/>
       <w:r>
@@ -1800,9 +1832,9 @@
         <w:ind w:left="720" w:hanging="720"/>
         <w:rPr/>
       </w:pPr>
-      <w:bookmarkStart w:id="26" w:name="_Toc423410254"/>
+      <w:bookmarkStart w:id="26" w:name="_Toc257297278"/>
       <w:bookmarkStart w:id="27" w:name="_Toc425054513"/>
-      <w:bookmarkStart w:id="28" w:name="_Toc257297278"/>
+      <w:bookmarkStart w:id="28" w:name="_Toc423410254"/>
       <w:r>
         <w:rPr/>
         <w:t>&lt; Precondition One &gt;</w:t>
@@ -1839,9 +1871,9 @@
         <w:ind w:left="720" w:hanging="720"/>
         <w:rPr/>
       </w:pPr>
-      <w:bookmarkStart w:id="30" w:name="_Toc423410255"/>
+      <w:bookmarkStart w:id="30" w:name="_Toc257297279"/>
       <w:bookmarkStart w:id="31" w:name="_Toc425054514"/>
-      <w:bookmarkStart w:id="32" w:name="_Toc257297279"/>
+      <w:bookmarkStart w:id="32" w:name="_Toc423410255"/>
       <w:r>
         <w:rPr/>
         <w:t>Postconditions</w:t>
@@ -1861,9 +1893,9 @@
         <w:ind w:left="720" w:hanging="720"/>
         <w:rPr/>
       </w:pPr>
-      <w:bookmarkStart w:id="33" w:name="_Toc425054515"/>
+      <w:bookmarkStart w:id="33" w:name="_Toc257297280"/>
       <w:bookmarkStart w:id="34" w:name="_Toc423410256"/>
-      <w:bookmarkStart w:id="35" w:name="_Toc257297280"/>
+      <w:bookmarkStart w:id="35" w:name="_Toc425054515"/>
       <w:r>
         <w:rPr/>
         <w:t>&lt; Postcondition One &gt;</w:t>
@@ -1945,9 +1977,9 @@
         <w:ind w:left="720" w:hanging="0"/>
         <w:rPr/>
       </w:pPr>
-      <w:bookmarkStart w:id="39" w:name="_Toc423410252"/>
+      <w:bookmarkStart w:id="39" w:name="_Toc257297284"/>
       <w:bookmarkStart w:id="40" w:name="_Toc425054511"/>
-      <w:bookmarkStart w:id="41" w:name="_Toc257297284"/>
+      <w:bookmarkStart w:id="41" w:name="_Toc423410252"/>
       <w:r>
         <w:rPr/>
         <w:t>&lt; First Special Requirement &gt;</w:t>
@@ -1966,8 +1998,8 @@
         <w:ind w:left="720" w:hanging="720"/>
         <w:rPr/>
       </w:pPr>
-      <w:bookmarkStart w:id="42" w:name="_Toc18988784"/>
-      <w:bookmarkStart w:id="43" w:name="_Toc257297285"/>
+      <w:bookmarkStart w:id="42" w:name="_Toc257297285"/>
+      <w:bookmarkStart w:id="43" w:name="_Toc18988784"/>
       <w:r>
         <w:rPr/>
         <w:t>Additional Information</w:t>
@@ -1978,65 +2010,11 @@
     <w:p>
       <w:pPr>
         <w:pStyle w:val="Normal"/>
-        <w:ind w:left="720" w:hanging="720"/>
-        <w:rPr/>
-      </w:pPr>
-      <w:r>
-        <w:rPr/>
-      </w:r>
-    </w:p>
-    <w:p>
-      <w:pPr>
-        <w:pStyle w:val="Ttulo1"/>
-        <w:numPr>
-          <w:ilvl w:val="0"/>
-          <w:numId w:val="2"/>
-        </w:numPr>
-        <w:ind w:left="720" w:hanging="720"/>
-        <w:rPr/>
-      </w:pPr>
-      <w:r>
-        <w:rPr/>
-        <w:t>Actor primario</w:t>
-      </w:r>
-    </w:p>
-    <w:p>
-      <w:pPr>
-        <w:pStyle w:val="Normal"/>
-        <w:ind w:left="720" w:hanging="720"/>
-        <w:rPr/>
-      </w:pPr>
-      <w:r>
-        <w:rPr/>
-        <w:tab/>
-        <w:t>Usuario</w:t>
-      </w:r>
-    </w:p>
-    <w:p>
-      <w:pPr>
-        <w:pStyle w:val="Ttulo1"/>
-        <w:numPr>
-          <w:ilvl w:val="0"/>
-          <w:numId w:val="2"/>
-        </w:numPr>
-        <w:ind w:left="720" w:hanging="720"/>
-        <w:rPr/>
-      </w:pPr>
-      <w:r>
-        <w:rPr/>
-        <w:t>trigger</w:t>
-      </w:r>
-    </w:p>
-    <w:p>
-      <w:pPr>
-        <w:pStyle w:val="Normal"/>
-        <w:ind w:left="720" w:hanging="720"/>
-        <w:rPr/>
-      </w:pPr>
-      <w:r>
-        <w:rPr/>
-        <w:tab/>
-        <w:t>El caso de uso comienza cuando el usuario quiere darse de alta en un viaje</w:t>
+        <w:ind w:hanging="0"/>
+        <w:rPr/>
+      </w:pPr>
+      <w:r>
+        <w:rPr/>
       </w:r>
     </w:p>
     <w:p>
@@ -2232,7 +2210,7 @@
             <w:rPr>
               <w:rStyle w:val="Pagenumber"/>
             </w:rPr>
-            <w:t>5</w:t>
+            <w:t>4</w:t>
           </w:r>
           <w:r>
             <w:rPr>
@@ -2432,23 +2410,7 @@
           </w:pPr>
           <w:r>
             <w:rPr/>
-            <w:fldChar w:fldCharType="begin"/>
-          </w:r>
-          <w:r>
-            <w:rPr/>
-            <w:instrText> TITLE </w:instrText>
-          </w:r>
-          <w:r>
-            <w:rPr/>
-            <w:fldChar w:fldCharType="separate"/>
-          </w:r>
-          <w:r>
-            <w:rPr/>
-            <w:t>Use-Case Specification: &lt;Use-Case Name&gt;</w:t>
-          </w:r>
-          <w:r>
-            <w:rPr/>
-            <w:fldChar w:fldCharType="end"/>
+            <w:t xml:space="preserve">Use case specification: </w:t>
           </w:r>
           <w:r>
             <w:rPr/>

</xml_diff>

<commit_message>
corregi caso de uso v2
</commit_message>
<xml_diff>
--- a/CU_Alta_de_viaje.docx
+++ b/CU_Alta_de_viaje.docx
@@ -21,11 +21,7 @@
       </w:pPr>
       <w:r>
         <w:rPr/>
-        <w:t>Use case specification:</w:t>
-      </w:r>
-      <w:r>
-        <w:rPr/>
-        <w:t>Alta de viaje</w:t>
+        <w:t>Use case specification:Alta de viaje</w:t>
       </w:r>
     </w:p>
     <w:p>
@@ -51,15 +47,6 @@
           <w:sz w:val="28"/>
         </w:rPr>
         <w:t>Version &lt;1.0&gt;</w:t>
-      </w:r>
-    </w:p>
-    <w:p>
-      <w:pPr>
-        <w:pStyle w:val="Normal"/>
-        <w:rPr/>
-      </w:pPr>
-      <w:r>
-        <w:rPr/>
       </w:r>
     </w:p>
     <w:p>
@@ -106,16 +93,16 @@
         <w:tblLook w:val="0000" w:noHBand="0" w:noVBand="0" w:firstColumn="0" w:lastRow="0" w:lastColumn="0" w:firstRow="0"/>
       </w:tblPr>
       <w:tblGrid>
-        <w:gridCol w:w="2301"/>
-        <w:gridCol w:w="1154"/>
-        <w:gridCol w:w="3747"/>
-        <w:gridCol w:w="2301"/>
+        <w:gridCol w:w="2300"/>
+        <w:gridCol w:w="1155"/>
+        <w:gridCol w:w="3748"/>
+        <w:gridCol w:w="2300"/>
       </w:tblGrid>
       <w:tr>
         <w:trPr/>
         <w:tc>
           <w:tcPr>
-            <w:tcW w:w="2301" w:type="dxa"/>
+            <w:tcW w:w="2300" w:type="dxa"/>
             <w:tcBorders>
               <w:top w:val="single" w:sz="6" w:space="0" w:color="000000"/>
               <w:left w:val="single" w:sz="6" w:space="0" w:color="000000"/>
@@ -143,7 +130,7 @@
         </w:tc>
         <w:tc>
           <w:tcPr>
-            <w:tcW w:w="1154" w:type="dxa"/>
+            <w:tcW w:w="1155" w:type="dxa"/>
             <w:tcBorders>
               <w:top w:val="single" w:sz="6" w:space="0" w:color="000000"/>
               <w:left w:val="single" w:sz="6" w:space="0" w:color="000000"/>
@@ -171,7 +158,7 @@
         </w:tc>
         <w:tc>
           <w:tcPr>
-            <w:tcW w:w="3747" w:type="dxa"/>
+            <w:tcW w:w="3748" w:type="dxa"/>
             <w:tcBorders>
               <w:top w:val="single" w:sz="6" w:space="0" w:color="000000"/>
               <w:left w:val="single" w:sz="6" w:space="0" w:color="000000"/>
@@ -199,7 +186,7 @@
         </w:tc>
         <w:tc>
           <w:tcPr>
-            <w:tcW w:w="2301" w:type="dxa"/>
+            <w:tcW w:w="2300" w:type="dxa"/>
             <w:tcBorders>
               <w:top w:val="single" w:sz="6" w:space="0" w:color="000000"/>
               <w:left w:val="single" w:sz="6" w:space="0" w:color="000000"/>
@@ -230,7 +217,7 @@
         <w:trPr/>
         <w:tc>
           <w:tcPr>
-            <w:tcW w:w="2301" w:type="dxa"/>
+            <w:tcW w:w="2300" w:type="dxa"/>
             <w:tcBorders>
               <w:top w:val="single" w:sz="6" w:space="0" w:color="000000"/>
               <w:left w:val="single" w:sz="6" w:space="0" w:color="000000"/>
@@ -253,7 +240,7 @@
         </w:tc>
         <w:tc>
           <w:tcPr>
-            <w:tcW w:w="1154" w:type="dxa"/>
+            <w:tcW w:w="1155" w:type="dxa"/>
             <w:tcBorders>
               <w:top w:val="single" w:sz="6" w:space="0" w:color="000000"/>
               <w:left w:val="single" w:sz="6" w:space="0" w:color="000000"/>
@@ -276,7 +263,7 @@
         </w:tc>
         <w:tc>
           <w:tcPr>
-            <w:tcW w:w="3747" w:type="dxa"/>
+            <w:tcW w:w="3748" w:type="dxa"/>
             <w:tcBorders>
               <w:top w:val="single" w:sz="6" w:space="0" w:color="000000"/>
               <w:left w:val="single" w:sz="6" w:space="0" w:color="000000"/>
@@ -299,7 +286,7 @@
         </w:tc>
         <w:tc>
           <w:tcPr>
-            <w:tcW w:w="2301" w:type="dxa"/>
+            <w:tcW w:w="2300" w:type="dxa"/>
             <w:tcBorders>
               <w:top w:val="single" w:sz="6" w:space="0" w:color="000000"/>
               <w:left w:val="single" w:sz="6" w:space="0" w:color="000000"/>
@@ -325,7 +312,7 @@
         <w:trPr/>
         <w:tc>
           <w:tcPr>
-            <w:tcW w:w="2301" w:type="dxa"/>
+            <w:tcW w:w="2300" w:type="dxa"/>
             <w:tcBorders>
               <w:top w:val="single" w:sz="6" w:space="0" w:color="000000"/>
               <w:left w:val="single" w:sz="6" w:space="0" w:color="000000"/>
@@ -347,7 +334,7 @@
         </w:tc>
         <w:tc>
           <w:tcPr>
-            <w:tcW w:w="1154" w:type="dxa"/>
+            <w:tcW w:w="1155" w:type="dxa"/>
             <w:tcBorders>
               <w:top w:val="single" w:sz="6" w:space="0" w:color="000000"/>
               <w:left w:val="single" w:sz="6" w:space="0" w:color="000000"/>
@@ -369,7 +356,7 @@
         </w:tc>
         <w:tc>
           <w:tcPr>
-            <w:tcW w:w="3747" w:type="dxa"/>
+            <w:tcW w:w="3748" w:type="dxa"/>
             <w:tcBorders>
               <w:top w:val="single" w:sz="6" w:space="0" w:color="000000"/>
               <w:left w:val="single" w:sz="6" w:space="0" w:color="000000"/>
@@ -391,7 +378,7 @@
         </w:tc>
         <w:tc>
           <w:tcPr>
-            <w:tcW w:w="2301" w:type="dxa"/>
+            <w:tcW w:w="2300" w:type="dxa"/>
             <w:tcBorders>
               <w:top w:val="single" w:sz="6" w:space="0" w:color="000000"/>
               <w:left w:val="single" w:sz="6" w:space="0" w:color="000000"/>
@@ -416,7 +403,7 @@
         <w:trPr/>
         <w:tc>
           <w:tcPr>
-            <w:tcW w:w="2301" w:type="dxa"/>
+            <w:tcW w:w="2300" w:type="dxa"/>
             <w:tcBorders>
               <w:top w:val="single" w:sz="6" w:space="0" w:color="000000"/>
               <w:left w:val="single" w:sz="6" w:space="0" w:color="000000"/>
@@ -438,7 +425,7 @@
         </w:tc>
         <w:tc>
           <w:tcPr>
-            <w:tcW w:w="1154" w:type="dxa"/>
+            <w:tcW w:w="1155" w:type="dxa"/>
             <w:tcBorders>
               <w:top w:val="single" w:sz="6" w:space="0" w:color="000000"/>
               <w:left w:val="single" w:sz="6" w:space="0" w:color="000000"/>
@@ -460,7 +447,7 @@
         </w:tc>
         <w:tc>
           <w:tcPr>
-            <w:tcW w:w="3747" w:type="dxa"/>
+            <w:tcW w:w="3748" w:type="dxa"/>
             <w:tcBorders>
               <w:top w:val="single" w:sz="6" w:space="0" w:color="000000"/>
               <w:left w:val="single" w:sz="6" w:space="0" w:color="000000"/>
@@ -482,7 +469,7 @@
         </w:tc>
         <w:tc>
           <w:tcPr>
-            <w:tcW w:w="2301" w:type="dxa"/>
+            <w:tcW w:w="2300" w:type="dxa"/>
             <w:tcBorders>
               <w:top w:val="single" w:sz="6" w:space="0" w:color="000000"/>
               <w:left w:val="single" w:sz="6" w:space="0" w:color="000000"/>
@@ -507,7 +494,7 @@
         <w:trPr/>
         <w:tc>
           <w:tcPr>
-            <w:tcW w:w="2301" w:type="dxa"/>
+            <w:tcW w:w="2300" w:type="dxa"/>
             <w:tcBorders>
               <w:top w:val="single" w:sz="6" w:space="0" w:color="000000"/>
               <w:left w:val="single" w:sz="6" w:space="0" w:color="000000"/>
@@ -529,7 +516,7 @@
         </w:tc>
         <w:tc>
           <w:tcPr>
-            <w:tcW w:w="1154" w:type="dxa"/>
+            <w:tcW w:w="1155" w:type="dxa"/>
             <w:tcBorders>
               <w:top w:val="single" w:sz="6" w:space="0" w:color="000000"/>
               <w:left w:val="single" w:sz="6" w:space="0" w:color="000000"/>
@@ -551,7 +538,7 @@
         </w:tc>
         <w:tc>
           <w:tcPr>
-            <w:tcW w:w="3747" w:type="dxa"/>
+            <w:tcW w:w="3748" w:type="dxa"/>
             <w:tcBorders>
               <w:top w:val="single" w:sz="6" w:space="0" w:color="000000"/>
               <w:left w:val="single" w:sz="6" w:space="0" w:color="000000"/>
@@ -573,7 +560,7 @@
         </w:tc>
         <w:tc>
           <w:tcPr>
-            <w:tcW w:w="2301" w:type="dxa"/>
+            <w:tcW w:w="2300" w:type="dxa"/>
             <w:tcBorders>
               <w:top w:val="single" w:sz="6" w:space="0" w:color="000000"/>
               <w:left w:val="single" w:sz="6" w:space="0" w:color="000000"/>
@@ -1190,52 +1177,24 @@
           <w:sz w:val="36"/>
         </w:rPr>
       </w:pPr>
+      <w:bookmarkStart w:id="0" w:name="_Toc423410237"/>
+      <w:bookmarkStart w:id="1" w:name="_Toc425054503"/>
       <w:r>
         <w:rPr>
           <w:b/>
           <w:sz w:val="36"/>
         </w:rPr>
-        <w:fldChar w:fldCharType="begin"/>
-      </w:r>
-      <w:r>
-        <w:rPr>
-          <w:sz w:val="36"/>
-          <w:b/>
-        </w:rPr>
-        <w:instrText> TITLE </w:instrText>
-      </w:r>
-      <w:r>
-        <w:rPr>
-          <w:sz w:val="36"/>
-          <w:b/>
-        </w:rPr>
-        <w:fldChar w:fldCharType="separate"/>
-      </w:r>
-      <w:r>
-        <w:rPr>
-          <w:sz w:val="36"/>
-          <w:b/>
-        </w:rPr>
-        <w:t>Use-Case Specification: &lt;Use-Case Name&gt;</w:t>
-      </w:r>
-      <w:r>
-        <w:rPr>
-          <w:sz w:val="36"/>
-          <w:b/>
-        </w:rPr>
-        <w:fldChar w:fldCharType="end"/>
-      </w:r>
-      <w:bookmarkStart w:id="0" w:name="_Toc425054503"/>
-      <w:bookmarkStart w:id="1" w:name="_Toc423410237"/>
+        <w:t>U</w:t>
+      </w:r>
+      <w:bookmarkEnd w:id="0"/>
+      <w:bookmarkEnd w:id="1"/>
       <w:r>
         <w:rPr>
           <w:b/>
           <w:sz w:val="36"/>
         </w:rPr>
-        <w:t xml:space="preserve"> </w:t>
-      </w:r>
-      <w:bookmarkEnd w:id="0"/>
-      <w:bookmarkEnd w:id="1"/>
+        <w:t>se case specification: Alta de viaje</w:t>
+      </w:r>
     </w:p>
     <w:p>
       <w:pPr>
@@ -1256,10 +1215,10 @@
         <w:ind w:left="720" w:hanging="720"/>
         <w:rPr/>
       </w:pPr>
-      <w:bookmarkStart w:id="2" w:name="_Toc257297270"/>
-      <w:bookmarkStart w:id="3" w:name="_Toc18988767"/>
-      <w:bookmarkStart w:id="4" w:name="_Toc425054504"/>
-      <w:bookmarkStart w:id="5" w:name="_Toc423410238"/>
+      <w:bookmarkStart w:id="2" w:name="_Toc423410238"/>
+      <w:bookmarkStart w:id="3" w:name="_Toc425054504"/>
+      <w:bookmarkStart w:id="4" w:name="_Toc18988767"/>
+      <w:bookmarkStart w:id="5" w:name="_Toc257297270"/>
       <w:r>
         <w:rPr/>
         <w:t>Brief Description</w:t>
@@ -1304,9 +1263,6 @@
       <w:r>
         <w:rPr/>
         <w:tab/>
-      </w:r>
-      <w:r>
-        <w:rPr/>
         <w:t>Usuario</w:t>
       </w:r>
     </w:p>
@@ -1348,9 +1304,9 @@
         <w:ind w:left="720" w:hanging="720"/>
         <w:rPr/>
       </w:pPr>
-      <w:bookmarkStart w:id="6" w:name="_Toc425054505"/>
+      <w:bookmarkStart w:id="6" w:name="_Toc257297271"/>
       <w:bookmarkStart w:id="7" w:name="_Toc423410239"/>
-      <w:bookmarkStart w:id="8" w:name="_Toc257297271"/>
+      <w:bookmarkStart w:id="8" w:name="_Toc425054505"/>
       <w:r>
         <w:rPr/>
         <w:t>Basic Flow of Events</w:t>
@@ -1509,9 +1465,9 @@
         <w:ind w:left="720" w:hanging="720"/>
         <w:rPr/>
       </w:pPr>
-      <w:bookmarkStart w:id="9" w:name="_Toc257297272"/>
+      <w:bookmarkStart w:id="9" w:name="_Toc423410241"/>
       <w:bookmarkStart w:id="10" w:name="_Toc425054507"/>
-      <w:bookmarkStart w:id="11" w:name="_Toc423410241"/>
+      <w:bookmarkStart w:id="11" w:name="_Toc257297272"/>
       <w:r>
         <w:rPr/>
         <w:t>Alternative Flows</w:t>
@@ -1530,8 +1486,8 @@
         <w:ind w:left="720" w:hanging="720"/>
         <w:rPr/>
       </w:pPr>
-      <w:bookmarkStart w:id="12" w:name="_Toc257297273"/>
-      <w:bookmarkStart w:id="13" w:name="_Toc18988771"/>
+      <w:bookmarkStart w:id="12" w:name="_Toc18988771"/>
+      <w:bookmarkStart w:id="13" w:name="_Toc257297273"/>
       <w:r>
         <w:rPr/>
         <w:t>&lt;Area of Functionality&gt;</w:t>
@@ -1550,10 +1506,10 @@
         <w:ind w:left="720" w:hanging="720"/>
         <w:rPr/>
       </w:pPr>
-      <w:bookmarkStart w:id="14" w:name="_Toc257297274"/>
-      <w:bookmarkStart w:id="15" w:name="_Toc18988772"/>
-      <w:bookmarkStart w:id="16" w:name="_Toc425054508"/>
-      <w:bookmarkStart w:id="17" w:name="_Toc423410242"/>
+      <w:bookmarkStart w:id="14" w:name="_Toc423410242"/>
+      <w:bookmarkStart w:id="15" w:name="_Toc425054508"/>
+      <w:bookmarkStart w:id="16" w:name="_Toc18988772"/>
+      <w:bookmarkStart w:id="17" w:name="_Toc257297274"/>
       <w:r>
         <w:rPr/>
         <w:t>&lt; A1 First Alternative Flow &gt;</w:t>
@@ -1754,8 +1710,8 @@
         <w:rPr/>
       </w:pPr>
       <w:bookmarkStart w:id="18" w:name="_Toc257297276"/>
-      <w:bookmarkStart w:id="19" w:name="_Toc425054510"/>
-      <w:bookmarkStart w:id="20" w:name="_Toc423410251"/>
+      <w:bookmarkStart w:id="19" w:name="_Toc423410251"/>
+      <w:bookmarkStart w:id="20" w:name="_Toc425054510"/>
       <w:bookmarkEnd w:id="19"/>
       <w:bookmarkEnd w:id="20"/>
       <w:r>
@@ -1796,11 +1752,11 @@
         <w:ind w:left="720" w:hanging="720"/>
         <w:rPr/>
       </w:pPr>
-      <w:bookmarkStart w:id="21" w:name="_Toc257297277"/>
+      <w:bookmarkStart w:id="21" w:name="_Toc423410253"/>
       <w:bookmarkStart w:id="22" w:name="_Toc425054512"/>
-      <w:bookmarkStart w:id="23" w:name="_Toc423410253"/>
-      <w:bookmarkStart w:id="24" w:name="_Toc4250545101"/>
-      <w:bookmarkStart w:id="25" w:name="_Toc4234102511"/>
+      <w:bookmarkStart w:id="23" w:name="_Toc257297277"/>
+      <w:bookmarkStart w:id="24" w:name="_Toc4234102511"/>
+      <w:bookmarkStart w:id="25" w:name="_Toc4250545101"/>
       <w:bookmarkEnd w:id="24"/>
       <w:bookmarkEnd w:id="25"/>
       <w:r>
@@ -1810,16 +1766,6 @@
       <w:bookmarkEnd w:id="21"/>
       <w:bookmarkEnd w:id="22"/>
       <w:bookmarkEnd w:id="23"/>
-    </w:p>
-    <w:p>
-      <w:pPr>
-        <w:pStyle w:val="InfoBlue"/>
-        <w:ind w:left="0" w:hanging="0"/>
-        <w:rPr/>
-      </w:pPr>
-      <w:r>
-        <w:rPr/>
-      </w:r>
     </w:p>
     <w:p>
       <w:pPr>
@@ -1832,9 +1778,9 @@
         <w:ind w:left="720" w:hanging="720"/>
         <w:rPr/>
       </w:pPr>
-      <w:bookmarkStart w:id="26" w:name="_Toc257297278"/>
+      <w:bookmarkStart w:id="26" w:name="_Toc423410254"/>
       <w:bookmarkStart w:id="27" w:name="_Toc425054513"/>
-      <w:bookmarkStart w:id="28" w:name="_Toc423410254"/>
+      <w:bookmarkStart w:id="28" w:name="_Toc257297278"/>
       <w:r>
         <w:rPr/>
         <w:t>&lt; Precondition One &gt;</w:t>
@@ -1871,9 +1817,9 @@
         <w:ind w:left="720" w:hanging="720"/>
         <w:rPr/>
       </w:pPr>
-      <w:bookmarkStart w:id="30" w:name="_Toc257297279"/>
+      <w:bookmarkStart w:id="30" w:name="_Toc423410255"/>
       <w:bookmarkStart w:id="31" w:name="_Toc425054514"/>
-      <w:bookmarkStart w:id="32" w:name="_Toc423410255"/>
+      <w:bookmarkStart w:id="32" w:name="_Toc257297279"/>
       <w:r>
         <w:rPr/>
         <w:t>Postconditions</w:t>
@@ -1893,9 +1839,9 @@
         <w:ind w:left="720" w:hanging="720"/>
         <w:rPr/>
       </w:pPr>
-      <w:bookmarkStart w:id="33" w:name="_Toc257297280"/>
+      <w:bookmarkStart w:id="33" w:name="_Toc425054515"/>
       <w:bookmarkStart w:id="34" w:name="_Toc423410256"/>
-      <w:bookmarkStart w:id="35" w:name="_Toc425054515"/>
+      <w:bookmarkStart w:id="35" w:name="_Toc257297280"/>
       <w:r>
         <w:rPr/>
         <w:t>&lt; Postcondition One &gt;</w:t>
@@ -1977,9 +1923,9 @@
         <w:ind w:left="720" w:hanging="0"/>
         <w:rPr/>
       </w:pPr>
-      <w:bookmarkStart w:id="39" w:name="_Toc257297284"/>
+      <w:bookmarkStart w:id="39" w:name="_Toc423410252"/>
       <w:bookmarkStart w:id="40" w:name="_Toc425054511"/>
-      <w:bookmarkStart w:id="41" w:name="_Toc423410252"/>
+      <w:bookmarkStart w:id="41" w:name="_Toc257297284"/>
       <w:r>
         <w:rPr/>
         <w:t>&lt; First Special Requirement &gt;</w:t>
@@ -1998,8 +1944,8 @@
         <w:ind w:left="720" w:hanging="720"/>
         <w:rPr/>
       </w:pPr>
-      <w:bookmarkStart w:id="42" w:name="_Toc257297285"/>
-      <w:bookmarkStart w:id="43" w:name="_Toc18988784"/>
+      <w:bookmarkStart w:id="42" w:name="_Toc18988784"/>
+      <w:bookmarkStart w:id="43" w:name="_Toc257297285"/>
       <w:r>
         <w:rPr/>
         <w:t>Additional Information</w:t>
@@ -2410,11 +2356,7 @@
           </w:pPr>
           <w:r>
             <w:rPr/>
-            <w:t xml:space="preserve">Use case specification: </w:t>
-          </w:r>
-          <w:r>
-            <w:rPr/>
-            <w:t>Alta de viaje</w:t>
+            <w:t>Use case specification: Alta de viaje</w:t>
           </w:r>
         </w:p>
       </w:tc>

</xml_diff>